<commit_message>
Completed the overview and added some nice to have
</commit_message>
<xml_diff>
--- a/Functional Specification.docx
+++ b/Functional Specification.docx
@@ -7,60 +7,82 @@
         <w:pStyle w:val="a4"/>
         <w:bidi w:val="0"/>
         <w:jc w:val="center"/>
-      </w:pPr>
-      <w:r>
+        <w:rPr>
+          <w:b/>
+          <w:bCs/>
+          <w:sz w:val="20"/>
+          <w:szCs w:val="20"/>
+          <w:u w:val="single"/>
+        </w:rPr>
+      </w:pPr>
+      <w:r>
+        <w:rPr>
+          <w:b/>
+          <w:bCs/>
+          <w:sz w:val="20"/>
+          <w:szCs w:val="20"/>
+          <w:u w:val="single"/>
+        </w:rPr>
         <w:t>Functional Specification</w:t>
       </w:r>
-    </w:p>
-    <w:p>
-      <w:pPr>
-        <w:pStyle w:val="a4"/>
+      <w:r>
+        <w:rPr>
+          <w:b/>
+          <w:bCs/>
+          <w:sz w:val="20"/>
+          <w:szCs w:val="20"/>
+          <w:u w:val="single"/>
+        </w:rPr>
+        <w:t xml:space="preserve"> </w:t>
+      </w:r>
+      <w:r>
+        <w:rPr>
+          <w:b/>
+          <w:bCs/>
+          <w:sz w:val="20"/>
+          <w:szCs w:val="20"/>
+          <w:u w:val="single"/>
+        </w:rPr>
+        <w:t>for An Efficient Wait-free</w:t>
+      </w:r>
+      <w:r>
+        <w:rPr>
+          <w:b/>
+          <w:bCs/>
+          <w:sz w:val="20"/>
+          <w:szCs w:val="20"/>
+          <w:u w:val="single"/>
+        </w:rPr>
+        <w:t xml:space="preserve"> </w:t>
+      </w:r>
+      <w:r>
+        <w:rPr>
+          <w:b/>
+          <w:bCs/>
+          <w:sz w:val="20"/>
+          <w:szCs w:val="20"/>
+          <w:u w:val="single"/>
+        </w:rPr>
+        <w:t>Resizable Hash Table project</w:t>
+      </w:r>
+    </w:p>
+    <w:p>
+      <w:pPr>
+        <w:bidi w:val="0"/>
+      </w:pPr>
+      <w:bookmarkStart w:id="0" w:name="_GoBack"/>
+      <w:bookmarkEnd w:id="0"/>
+    </w:p>
+    <w:p>
+      <w:pPr>
         <w:bidi w:val="0"/>
         <w:jc w:val="center"/>
       </w:pPr>
       <w:r>
-        <w:t>for</w:t>
-      </w:r>
-      <w:r>
-        <w:t xml:space="preserve"> </w:t>
-      </w:r>
-      <w:r>
-        <w:t>An Efficient Wait-free</w:t>
-      </w:r>
-    </w:p>
-    <w:p>
-      <w:pPr>
-        <w:pStyle w:val="a4"/>
-        <w:bidi w:val="0"/>
-        <w:jc w:val="center"/>
-      </w:pPr>
-      <w:r>
-        <w:t>Resizable Hash Table project</w:t>
-      </w:r>
-    </w:p>
-    <w:p>
-      <w:pPr>
-        <w:bidi w:val="0"/>
-      </w:pPr>
-    </w:p>
-    <w:p>
-      <w:pPr>
-        <w:bidi w:val="0"/>
-      </w:pPr>
-    </w:p>
-    <w:p>
-      <w:pPr>
-        <w:bidi w:val="0"/>
-        <w:jc w:val="center"/>
-      </w:pPr>
-      <w:r>
         <w:t xml:space="preserve">Tal Gelbard – </w:t>
       </w:r>
       <w:r>
-        <w:rPr>
-          <w:highlight w:val="red"/>
-        </w:rPr>
-        <w:t>X</w:t>
+        <w:t>312530371</w:t>
       </w:r>
       <w:r>
         <w:t xml:space="preserve"> – </w:t>
@@ -80,7 +102,15 @@
         <w:jc w:val="center"/>
       </w:pPr>
       <w:r>
-        <w:t xml:space="preserve">Alon Libling – 307886192 – </w:t>
+        <w:t xml:space="preserve">Alon </w:t>
+      </w:r>
+      <w:proofErr w:type="spellStart"/>
+      <w:r>
+        <w:t>Libling</w:t>
+      </w:r>
+      <w:proofErr w:type="spellEnd"/>
+      <w:r>
+        <w:t xml:space="preserve"> – 307886192 – </w:t>
       </w:r>
       <w:hyperlink r:id="rId8" w:history="1">
         <w:r>
@@ -105,11 +135,15 @@
         <w:bidi w:val="0"/>
         <w:rPr>
           <w:rStyle w:val="gi"/>
+          <w:sz w:val="18"/>
+          <w:szCs w:val="18"/>
         </w:rPr>
       </w:pPr>
       <w:r>
         <w:rPr>
           <w:rStyle w:val="gi"/>
+          <w:sz w:val="18"/>
+          <w:szCs w:val="18"/>
         </w:rPr>
         <w:t>overview</w:t>
       </w:r>
@@ -124,13 +158,7 @@
         <w:bidi w:val="0"/>
       </w:pPr>
       <w:r>
-        <w:t xml:space="preserve">A data structure of efficient wait-free resizable </w:t>
-      </w:r>
-      <w:r>
-        <w:t xml:space="preserve">parallel </w:t>
-      </w:r>
-      <w:r>
-        <w:t xml:space="preserve">hash table, based on </w:t>
+        <w:t xml:space="preserve">As the core count of modern processor raises, so does the need of software data structures that can utilize the cores to their full extent. In this project we will implement a wait-free resizable hash table based on </w:t>
       </w:r>
       <w:hyperlink r:id="rId9" w:history="1">
         <w:r>
@@ -144,37 +172,96 @@
         <w:t xml:space="preserve"> paper</w:t>
       </w:r>
       <w:r>
-        <w:t xml:space="preserve"> using buckets and </w:t>
-      </w:r>
-      <w:r>
-        <w:t>PSim</w:t>
-      </w:r>
-      <w:r>
-        <w:t xml:space="preserve"> in order to imple</w:t>
-      </w:r>
-      <w:r>
-        <w:t>me</w:t>
-      </w:r>
-      <w:r>
-        <w:t>nt a dictionary of &lt;key, value&gt; pairs</w:t>
-      </w:r>
-      <w:r>
-        <w:t xml:space="preserve"> in CPP language.</w:t>
-      </w:r>
-    </w:p>
-    <w:p>
-      <w:pPr>
-        <w:rPr>
-          <w:rtl/>
-        </w:rPr>
-      </w:pPr>
-      <w:r>
-        <w:rPr>
-          <w:rFonts w:hint="cs"/>
-          <w:highlight w:val="red"/>
-          <w:rtl/>
-        </w:rPr>
-        <w:t>להרחיב</w:t>
+        <w:t>.</w:t>
+      </w:r>
+      <w:r>
+        <w:t xml:space="preserve"> </w:t>
+      </w:r>
+      <w:r>
+        <w:t>The algorithm in use revolve around using the P-sim global constructor in multiple smaller instances</w:t>
+      </w:r>
+      <w:r>
+        <w:t>, and the idea of hierarchy-based hash-table, when the resizable object is only the directory itself, thus keeping the look-up time constant</w:t>
+      </w:r>
+      <w:r>
+        <w:t>.</w:t>
+      </w:r>
+    </w:p>
+    <w:p>
+      <w:pPr>
+        <w:bidi w:val="0"/>
+      </w:pPr>
+    </w:p>
+    <w:p>
+      <w:pPr>
+        <w:bidi w:val="0"/>
+      </w:pPr>
+      <w:r>
+        <w:t>The paper at hand shows</w:t>
+      </w:r>
+      <w:r>
+        <w:t xml:space="preserve"> </w:t>
+      </w:r>
+      <w:r>
+        <w:t>that when the hash-table directory is in stable state, meaning that the resize operation doesn’t occur often</w:t>
+      </w:r>
+      <w:r>
+        <w:t xml:space="preserve"> (</w:t>
+      </w:r>
+      <m:oMath>
+        <m:r>
+          <w:rPr>
+            <w:rFonts w:ascii="Cambria Math" w:hAnsi="Cambria Math"/>
+          </w:rPr>
+          <m:t>1:9</m:t>
+        </m:r>
+        <m:r>
+          <w:rPr>
+            <w:rFonts w:ascii="Cambria Math" w:hAnsi="Cambria Math"/>
+          </w:rPr>
+          <m:t xml:space="preserve"> </m:t>
+        </m:r>
+        <m:r>
+          <w:rPr>
+            <w:rFonts w:ascii="Cambria Math" w:hAnsi="Cambria Math"/>
+          </w:rPr>
+          <m:t xml:space="preserve"> insert:lookup</m:t>
+        </m:r>
+      </m:oMath>
+      <w:r>
+        <w:t xml:space="preserve">) </w:t>
+      </w:r>
+      <w:r>
+        <w:t>, the implementation surpass any other available implementation by quite a lot.</w:t>
+      </w:r>
+      <w:r>
+        <w:t xml:space="preserve"> This characteristic is useful to many software applications like those who provide searching as a main feature for example: </w:t>
+      </w:r>
+      <w:r>
+        <w:t>a</w:t>
+      </w:r>
+      <w:r>
+        <w:t>ddress searching</w:t>
+      </w:r>
+      <w:r>
+        <w:t xml:space="preserve"> (Google maps)</w:t>
+      </w:r>
+      <w:r>
+        <w:t>,</w:t>
+      </w:r>
+      <w:r>
+        <w:t xml:space="preserve"> public transportation searching (</w:t>
+      </w:r>
+      <w:proofErr w:type="spellStart"/>
+      <w:r>
+        <w:t>Moovit</w:t>
+      </w:r>
+      <w:proofErr w:type="spellEnd"/>
+      <w:r>
+        <w:t>) etc.</w:t>
+      </w:r>
+      <w:r>
+        <w:t xml:space="preserve"> </w:t>
       </w:r>
     </w:p>
     <w:p>
@@ -186,8 +273,16 @@
       <w:pPr>
         <w:pStyle w:val="1"/>
         <w:bidi w:val="0"/>
-      </w:pPr>
-      <w:r>
+        <w:rPr>
+          <w:sz w:val="18"/>
+          <w:szCs w:val="18"/>
+        </w:rPr>
+      </w:pPr>
+      <w:r>
+        <w:rPr>
+          <w:sz w:val="18"/>
+          <w:szCs w:val="18"/>
+        </w:rPr>
         <w:t>Main functional entities</w:t>
       </w:r>
     </w:p>
@@ -294,8 +389,16 @@
       <w:pPr>
         <w:pStyle w:val="1"/>
         <w:bidi w:val="0"/>
-      </w:pPr>
-      <w:r>
+        <w:rPr>
+          <w:sz w:val="18"/>
+          <w:szCs w:val="18"/>
+        </w:rPr>
+      </w:pPr>
+      <w:r>
+        <w:rPr>
+          <w:sz w:val="18"/>
+          <w:szCs w:val="18"/>
+        </w:rPr>
         <w:t>Must have features</w:t>
       </w:r>
     </w:p>
@@ -354,33 +457,6 @@
     </w:p>
     <w:p>
       <w:pPr>
-        <w:bidi w:val="0"/>
-      </w:pPr>
-    </w:p>
-    <w:p>
-      <w:pPr>
-        <w:pStyle w:val="1"/>
-        <w:bidi w:val="0"/>
-      </w:pPr>
-      <w:r>
-        <w:t>Nice to have features</w:t>
-      </w:r>
-    </w:p>
-    <w:p>
-      <w:pPr>
-        <w:bidi w:val="0"/>
-      </w:pPr>
-    </w:p>
-    <w:p>
-      <w:pPr>
-        <w:bidi w:val="0"/>
-      </w:pPr>
-      <w:r>
-        <w:t>Operations such as:</w:t>
-      </w:r>
-    </w:p>
-    <w:p>
-      <w:pPr>
         <w:pStyle w:val="ab"/>
         <w:numPr>
           <w:ilvl w:val="0"/>
@@ -389,10 +465,48 @@
         <w:bidi w:val="0"/>
       </w:pPr>
       <w:r>
-        <w:t>Visual printing of the data structure</w:t>
-      </w:r>
-      <w:r>
-        <w:t xml:space="preserve"> using the buckets.</w:t>
+        <w:rPr>
+          <w:rFonts w:hint="cs"/>
+        </w:rPr>
+        <w:t>U</w:t>
+      </w:r>
+      <w:r>
+        <w:t>nit testing and good debugging framework.</w:t>
+      </w:r>
+    </w:p>
+    <w:p>
+      <w:pPr>
+        <w:bidi w:val="0"/>
+      </w:pPr>
+    </w:p>
+    <w:p>
+      <w:pPr>
+        <w:pStyle w:val="1"/>
+        <w:bidi w:val="0"/>
+        <w:rPr>
+          <w:sz w:val="18"/>
+          <w:szCs w:val="18"/>
+        </w:rPr>
+      </w:pPr>
+      <w:r>
+        <w:rPr>
+          <w:sz w:val="18"/>
+          <w:szCs w:val="18"/>
+        </w:rPr>
+        <w:t>Nice to have features</w:t>
+      </w:r>
+    </w:p>
+    <w:p>
+      <w:pPr>
+        <w:bidi w:val="0"/>
+      </w:pPr>
+    </w:p>
+    <w:p>
+      <w:pPr>
+        <w:bidi w:val="0"/>
+      </w:pPr>
+      <w:r>
+        <w:t>Operations such as:</w:t>
       </w:r>
     </w:p>
     <w:p>
@@ -405,10 +519,10 @@
         <w:bidi w:val="0"/>
       </w:pPr>
       <w:r>
-        <w:t>Get all keys/values, get size.</w:t>
-      </w:r>
-      <w:r>
-        <w:t xml:space="preserve"> Return all keys that comply a certain condition.</w:t>
+        <w:t>Visual printing of the data structure</w:t>
+      </w:r>
+      <w:r>
+        <w:t xml:space="preserve"> using the buckets.</w:t>
       </w:r>
     </w:p>
     <w:p>
@@ -421,27 +535,11 @@
         <w:bidi w:val="0"/>
       </w:pPr>
       <w:r>
-        <w:t>Convert to set (using a tree).</w:t>
-      </w:r>
-    </w:p>
-    <w:p>
-      <w:pPr>
-        <w:bidi w:val="0"/>
-      </w:pPr>
-    </w:p>
-    <w:p>
-      <w:pPr>
-        <w:pStyle w:val="1"/>
-        <w:bidi w:val="0"/>
-      </w:pPr>
-      <w:r>
-        <w:t>Out of scope features/issues</w:t>
-      </w:r>
-    </w:p>
-    <w:p>
-      <w:pPr>
-        <w:bidi w:val="0"/>
-      </w:pPr>
+        <w:t>Get all keys/values, get size.</w:t>
+      </w:r>
+      <w:r>
+        <w:t xml:space="preserve"> Return all keys that comply a certain condition.</w:t>
+      </w:r>
     </w:p>
     <w:p>
       <w:pPr>
@@ -453,6 +551,59 @@
         <w:bidi w:val="0"/>
       </w:pPr>
       <w:r>
+        <w:t>Convert to set (using a tree).</w:t>
+      </w:r>
+    </w:p>
+    <w:p>
+      <w:pPr>
+        <w:pStyle w:val="ab"/>
+        <w:numPr>
+          <w:ilvl w:val="0"/>
+          <w:numId w:val="1"/>
+        </w:numPr>
+        <w:bidi w:val="0"/>
+      </w:pPr>
+      <w:r>
+        <w:t>Data cache for faster allocations.</w:t>
+      </w:r>
+    </w:p>
+    <w:p>
+      <w:pPr>
+        <w:bidi w:val="0"/>
+      </w:pPr>
+    </w:p>
+    <w:p>
+      <w:pPr>
+        <w:pStyle w:val="1"/>
+        <w:bidi w:val="0"/>
+        <w:rPr>
+          <w:sz w:val="18"/>
+          <w:szCs w:val="18"/>
+        </w:rPr>
+      </w:pPr>
+      <w:r>
+        <w:rPr>
+          <w:sz w:val="18"/>
+          <w:szCs w:val="18"/>
+        </w:rPr>
+        <w:t>Out of scope features/issues</w:t>
+      </w:r>
+    </w:p>
+    <w:p>
+      <w:pPr>
+        <w:bidi w:val="0"/>
+      </w:pPr>
+    </w:p>
+    <w:p>
+      <w:pPr>
+        <w:pStyle w:val="ab"/>
+        <w:numPr>
+          <w:ilvl w:val="0"/>
+          <w:numId w:val="1"/>
+        </w:numPr>
+        <w:bidi w:val="0"/>
+      </w:pPr>
+      <w:r>
         <w:t>Special operations that are been executed on all items</w:t>
       </w:r>
       <w:r>
@@ -474,6 +625,7 @@
       <w:r>
         <w:t xml:space="preserve">eceives </w:t>
       </w:r>
+      <w:proofErr w:type="spellStart"/>
       <w:r>
         <w:rPr>
           <w:i/>
@@ -496,6 +648,7 @@
         </w:rPr>
         <w:t>function</w:t>
       </w:r>
+      <w:proofErr w:type="spellEnd"/>
       <w:r>
         <w:t xml:space="preserve"> or </w:t>
       </w:r>
@@ -531,8 +684,6 @@
       <w:r>
         <w:t xml:space="preserve"> operation.</w:t>
       </w:r>
-      <w:bookmarkStart w:id="0" w:name="_GoBack"/>
-      <w:bookmarkEnd w:id="0"/>
     </w:p>
     <w:p>
       <w:pPr>
@@ -542,12 +693,36 @@
           <w:numId w:val="1"/>
         </w:numPr>
         <w:bidi w:val="0"/>
+      </w:pPr>
+      <w:r>
+        <w:t xml:space="preserve">Nested buckets in order to maintain a smaller </w:t>
+      </w:r>
+      <w:proofErr w:type="spellStart"/>
+      <w:r>
+        <w:t>DState</w:t>
+      </w:r>
+      <w:proofErr w:type="spellEnd"/>
+      <w:r>
+        <w:t xml:space="preserve"> objects.</w:t>
+      </w:r>
+    </w:p>
+    <w:p>
+      <w:pPr>
+        <w:pStyle w:val="ab"/>
+        <w:numPr>
+          <w:ilvl w:val="0"/>
+          <w:numId w:val="1"/>
+        </w:numPr>
+        <w:bidi w:val="0"/>
         <w:rPr>
           <w:rtl/>
         </w:rPr>
       </w:pPr>
       <w:r>
-        <w:t>Nested buckets in order to maintain a smaller DState objects.</w:t>
+        <w:t>E</w:t>
+      </w:r>
+      <w:r>
+        <w:t>poch-based non-blocking garbage collector</w:t>
       </w:r>
     </w:p>
     <w:sectPr>

</xml_diff>